<commit_message>
questions added at end of documentation
</commit_message>
<xml_diff>
--- a/Quadriga/technical notes on quadriga.docx
+++ b/Quadriga/technical notes on quadriga.docx
@@ -15,23 +15,7 @@
           <w:sz w:val="28"/>
           <w:szCs w:val="28"/>
         </w:rPr>
-        <w:t xml:space="preserve">How </w:t>
-      </w:r>
-      <w:proofErr w:type="spellStart"/>
-      <w:r>
-        <w:rPr>
-          <w:sz w:val="28"/>
-          <w:szCs w:val="28"/>
-        </w:rPr>
-        <w:t>QuaDRiGa</w:t>
-      </w:r>
-      <w:proofErr w:type="spellEnd"/>
-      <w:r>
-        <w:rPr>
-          <w:sz w:val="28"/>
-          <w:szCs w:val="28"/>
-        </w:rPr>
-        <w:t xml:space="preserve"> Generates Channel Coefficients</w:t>
+        <w:t>How QuaDRiGa Generates Channel Coefficients</w:t>
       </w:r>
     </w:p>
     <w:p>
@@ -47,75 +31,118 @@
           <w:sz w:val="16"/>
           <w:szCs w:val="16"/>
         </w:rPr>
-        <w:t xml:space="preserve">(Technical Documentation: section 3 of </w:t>
-      </w:r>
-      <w:proofErr w:type="spellStart"/>
-      <w:r>
-        <w:rPr>
-          <w:sz w:val="16"/>
-          <w:szCs w:val="16"/>
-        </w:rPr>
+        <w:t>(Technical Documentation: section 3 of QuaDRiGa v2.0.0 documentation)</w:t>
+      </w:r>
+    </w:p>
+    <w:p/>
+    <w:p>
+      <w:r>
+        <w:t>3GPP-SCM, WINNER, COST, and 3GPP-3D channel models focused on 2-D modelling. WINNER+ came with parameter tables with the additional elevation component. Polarization was also a key to increasing spatial degrees of freedom, which was adopted by WINNER, but was still missing some of the geometry-based stochastic modelling and was strictly incorporated statistically. All the previous models had limited continuous time evolution capabilities. The only supported scope was a few milliseconds -&gt; restricted mobile terminal</w:t>
+      </w:r>
+      <w:r>
+        <w:t xml:space="preserve"> (MT)</w:t>
+      </w:r>
+      <w:r>
+        <w:t xml:space="preserve"> </w:t>
+      </w:r>
+      <w:r>
+        <w:t xml:space="preserve">mobility. </w:t>
+      </w:r>
+    </w:p>
+    <w:p>
+      <w:r>
+        <w:t>Th</w:t>
+      </w:r>
+      <w:r>
+        <w:t>ese</w:t>
+      </w:r>
+      <w:r>
+        <w:t xml:space="preserve"> </w:t>
+      </w:r>
+      <w:r>
+        <w:t>notes</w:t>
+      </w:r>
+      <w:r>
+        <w:t xml:space="preserve"> (QuaDRiGa v2.0.0 chapter 3) describe how </w:t>
+      </w:r>
+      <w:r>
         <w:t>QuaDRiGa</w:t>
       </w:r>
-      <w:proofErr w:type="spellEnd"/>
-      <w:r>
-        <w:rPr>
-          <w:sz w:val="16"/>
-          <w:szCs w:val="16"/>
-        </w:rPr>
-        <w:t xml:space="preserve"> v2.0.0 documentation)</w:t>
-      </w:r>
-    </w:p>
-    <w:p/>
-    <w:p>
-      <w:r>
-        <w:t xml:space="preserve">3GPP-SCM, WINNER, COST, and 3GPP-3D channel models focused on 2-D modelling. WINNER+ came with parameter tables with the additional elevation component. Polarization was also a key to increasing spatial degrees of freedom, which was adopted by WINNER, but was still missing some of the geometry-based stochastic modelling and was strictly incorporated statistically. </w:t>
-      </w:r>
-      <w:proofErr w:type="gramStart"/>
-      <w:r>
-        <w:t>All of</w:t>
-      </w:r>
-      <w:proofErr w:type="gramEnd"/>
-      <w:r>
-        <w:t xml:space="preserve"> the previous models had limited continuous time evolution capabilities. The only supported scope was a few milliseconds -&gt; restricted mobile terminal </w:t>
-      </w:r>
-      <w:r>
-        <w:t xml:space="preserve">mobility. </w:t>
-      </w:r>
-    </w:p>
-    <w:p>
-      <w:r>
-        <w:t>This chapter (</w:t>
-      </w:r>
-      <w:proofErr w:type="spellStart"/>
-      <w:r>
-        <w:t>QuaDRiGa</w:t>
-      </w:r>
-      <w:proofErr w:type="spellEnd"/>
-      <w:r>
-        <w:t xml:space="preserve"> v2.0.0 chapter 3) describes how WINNER was extended to include time evolution, geometric polarization, and 3-D propagation effects. Modelling approach consists of 2 steps: stochastically generated large-scale parameters (LSPs: delay/angular spreads) and random 3-D positions of scattering clusters. </w:t>
-      </w:r>
-    </w:p>
-    <w:p>
-      <w:r>
-        <w:t>Inputs to the model: network layout, terminal trajectories (mobility), propagation scenario (indoor/outdoor/</w:t>
-      </w:r>
-      <w:proofErr w:type="spellStart"/>
-      <w:r>
-        <w:t>etc</w:t>
-      </w:r>
-      <w:proofErr w:type="spellEnd"/>
-      <w:r>
-        <w:t>), antenna patterns (array/polarity/</w:t>
-      </w:r>
-      <w:proofErr w:type="spellStart"/>
-      <w:r>
-        <w:t>etc</w:t>
-      </w:r>
-      <w:proofErr w:type="spellEnd"/>
+      <w:r>
+        <w:t xml:space="preserve"> extended</w:t>
+      </w:r>
+      <w:r>
+        <w:t xml:space="preserve"> </w:t>
+      </w:r>
+      <w:r>
+        <w:t>WINNER</w:t>
+      </w:r>
+      <w:r>
+        <w:t xml:space="preserve"> to include time evolution, geometric polarization, and 3-D propagation effects. Modelling approach consists of 2 steps: stochastically generated large-scale parameters (LSPs: delay/angular spreads) and random 3-D positions of scattering clusters. </w:t>
+      </w:r>
+    </w:p>
+    <w:p>
+      <w:r>
+        <w:t>Inputs to the model: network layout</w:t>
+      </w:r>
+      <w:r>
+        <w:t xml:space="preserve"> (qd_layout)</w:t>
+      </w:r>
+      <w:r>
+        <w:t xml:space="preserve">, terminal trajectories </w:t>
+      </w:r>
+      <w:r>
+        <w:t>(qd_track</w:t>
+      </w:r>
+      <w:r>
+        <w:t>), propagation scenario (</w:t>
+      </w:r>
+      <w:r>
+        <w:t>qd_track</w:t>
+      </w:r>
+      <w:r>
+        <w:t>), antenna patterns (</w:t>
+      </w:r>
+      <w:r>
+        <w:t>qd_arrayant</w:t>
+      </w:r>
       <w:r>
         <w:t>)</w:t>
       </w:r>
+      <w:r>
+        <w:t>, simulation parameters (qd_simulation_parameters)</w:t>
+      </w:r>
+    </w:p>
+    <w:p>
+      <w:r>
+        <w:t>Possible to extract channel coefficients from qd_layout with get_channels</w:t>
+      </w:r>
+    </w:p>
+    <w:p>
+      <w:r>
+        <w:t>qd_builder generates the actual LSPs, SSFs, and functions that are needed to generate the channel coefficients. Handles most of the steps below</w:t>
+      </w:r>
+    </w:p>
+    <w:p>
+      <w:r>
+        <w:t>Output of model should be of type “qd_channel” which contains coefficients and delays</w:t>
+      </w:r>
+    </w:p>
+    <w:p>
+      <w:r>
+        <w:t>For detailed explanation, continue reading. Main summary/takeaways from what I saw with using QuaDRiGa can be seen at the end of this document at “</w:t>
+      </w:r>
+      <w:r>
+        <w:rPr>
+          <w:b/>
+          <w:bCs/>
+          <w:u w:val="single"/>
+        </w:rPr>
+        <w:t>Takeaways</w:t>
+      </w:r>
+      <w:r>
+        <w:t>”</w:t>
+      </w:r>
     </w:p>
     <w:p>
       <w:r>
@@ -253,13 +280,15 @@
         <w:t>delay</w:t>
       </w:r>
       <w:r>
-        <w:t xml:space="preserve"> values from step 2 remain unchanged/ Directions are chosen </w:t>
-      </w:r>
-      <w:proofErr w:type="spellStart"/>
-      <w:r>
-        <w:t>s.t.</w:t>
-      </w:r>
-      <w:proofErr w:type="spellEnd"/>
+        <w:t xml:space="preserve"> values from step 2 remain unchanged/ Directions are chosen s.t. </w:t>
+      </w:r>
+      <w:r>
+        <w:rPr>
+          <w:b/>
+          <w:bCs/>
+        </w:rPr>
+        <w:t>angular</w:t>
+      </w:r>
       <w:r>
         <w:t xml:space="preserve"> </w:t>
       </w:r>
@@ -268,16 +297,6 @@
           <w:b/>
           <w:bCs/>
         </w:rPr>
-        <w:t>angular</w:t>
-      </w:r>
-      <w:r>
-        <w:t xml:space="preserve"> </w:t>
-      </w:r>
-      <w:r>
-        <w:rPr>
-          <w:b/>
-          <w:bCs/>
-        </w:rPr>
         <w:t>spreads</w:t>
       </w:r>
       <w:r>
@@ -303,41 +322,19 @@
       <w:r>
         <w:t xml:space="preserve">Incorporates mobility/spherical waves at mobile terminal. Given outputs of steps 2 and 3, calculates position of </w:t>
       </w:r>
-      <w:proofErr w:type="gramStart"/>
-      <w:r>
-        <w:rPr>
-          <w:b/>
-          <w:bCs/>
-        </w:rPr>
-        <w:t>last-bounce</w:t>
-      </w:r>
-      <w:proofErr w:type="gramEnd"/>
-      <w:r>
-        <w:rPr>
-          <w:b/>
-          <w:bCs/>
-        </w:rPr>
-        <w:t xml:space="preserve"> </w:t>
-      </w:r>
-      <w:proofErr w:type="spellStart"/>
-      <w:r>
-        <w:rPr>
-          <w:b/>
-          <w:bCs/>
-        </w:rPr>
-        <w:t>scatterer</w:t>
-      </w:r>
-      <w:proofErr w:type="spellEnd"/>
-      <w:r>
-        <w:t xml:space="preserve"> (LBS). </w:t>
-      </w:r>
-      <w:proofErr w:type="gramStart"/>
-      <w:r>
-        <w:t>When</w:t>
-      </w:r>
-      <w:proofErr w:type="gramEnd"/>
-      <w:r>
-        <w:t xml:space="preserve"> mobile terminal moves, LBS positions are kept fixed, </w:t>
+      <w:r>
+        <w:rPr>
+          <w:b/>
+          <w:bCs/>
+        </w:rPr>
+        <w:t>last-bounce scatterer</w:t>
+      </w:r>
+      <w:r>
+        <w:t xml:space="preserve"> (LBS). When mobile terminal moves, LBS positions </w:t>
+      </w:r>
+      <w:r>
+        <w:lastRenderedPageBreak/>
+        <w:t xml:space="preserve">are kept fixed, </w:t>
       </w:r>
       <w:r>
         <w:rPr>
@@ -383,11 +380,7 @@
         <w:t xml:space="preserve">Takes care of antenna and polarization effects. </w:t>
       </w:r>
       <w:r>
-        <w:t xml:space="preserve">Includes method to change orientation of antennas to match mobile terminals/base station orientations (defined in inputs). Effects due to </w:t>
-      </w:r>
-      <w:r>
-        <w:lastRenderedPageBreak/>
-        <w:t xml:space="preserve">scattering of multipath components handled by method (Jones calculus) with successive linear transformations -&gt; </w:t>
+        <w:t xml:space="preserve">Includes method to change orientation of antennas to match mobile terminals/base station orientations (defined in inputs). Effects due to scattering of multipath components handled by method (Jones calculus) with successive linear transformations -&gt; </w:t>
       </w:r>
       <w:r>
         <w:rPr>
@@ -757,13 +750,8 @@
           <w:numId w:val="2"/>
         </w:numPr>
       </w:pPr>
-      <w:proofErr w:type="spellStart"/>
-      <w:r>
-        <w:t>Ricean</w:t>
-      </w:r>
-      <w:proofErr w:type="spellEnd"/>
-      <w:r>
-        <w:t xml:space="preserve"> K-factor</w:t>
+      <w:r>
+        <w:t>Ricean K-factor</w:t>
       </w:r>
     </w:p>
     <w:p>
@@ -833,15 +821,7 @@
         </w:rPr>
       </w:pPr>
       <w:r>
-        <w:t xml:space="preserve">Distance dependent correlation is modeled by 2-D maps. Maps initialized from </w:t>
-      </w:r>
-      <w:proofErr w:type="spellStart"/>
-      <w:r>
-        <w:t>i.i.d</w:t>
-      </w:r>
-      <w:proofErr w:type="spellEnd"/>
-      <w:r>
-        <w:t xml:space="preserve">. zero-mean Gaussian with desired variance. Once maps are generated, initial LSPs for each </w:t>
+        <w:t xml:space="preserve">Distance dependent correlation is modeled by 2-D maps. Maps initialized from i.i.d. zero-mean Gaussian with desired variance. Once maps are generated, initial LSPs for each </w:t>
       </w:r>
       <w:r>
         <w:rPr>
@@ -862,6 +842,7 @@
     </w:p>
     <w:p>
       <w:r>
+        <w:lastRenderedPageBreak/>
         <w:t xml:space="preserve">Once LSP maps are generated, SSF part of the model generates individual scattering clusters for each mobile terminal. They read </w:t>
       </w:r>
       <w:r>
@@ -882,15 +863,7 @@
         <w:t>K-factor</w:t>
       </w:r>
       <w:r>
-        <w:t xml:space="preserve"> -&gt; delays are drawn randomly from a scenario-dependent delay distribution. Delays are adjusted </w:t>
-      </w:r>
-      <w:proofErr w:type="spellStart"/>
-      <w:r>
-        <w:t>s.t.</w:t>
-      </w:r>
-      <w:proofErr w:type="spellEnd"/>
-      <w:r>
-        <w:t xml:space="preserve"> first delay is set to zero and then they are sorted.</w:t>
+        <w:t xml:space="preserve"> -&gt; delays are drawn randomly from a scenario-dependent delay distribution. Delays are adjusted s.t. first delay is set to zero and then they are sorted.</w:t>
       </w:r>
     </w:p>
     <w:p>
@@ -910,189 +883,104 @@
     </w:p>
     <w:p>
       <w:r>
+        <w:t>WINNER and 3GPP-3D models scale delays with an empiric formula that corrects the delays/reduce effect of high K-Factor. Delay spread is always different from the value in the map with QuaDRiGa. New method ensures that scattering clusters are distributed in a way that the delay spread calculated from multipath components is same as that in the map. Departure/arrival directions of multipath components discussed next, and those are combined with delays in order to calculate 3-D positions of scattering clusters.</w:t>
+      </w:r>
+    </w:p>
+    <w:p/>
+    <w:p>
+      <w:pPr>
+        <w:rPr>
+          <w:b/>
+          <w:bCs/>
+        </w:rPr>
+      </w:pPr>
+      <w:r>
+        <w:rPr>
+          <w:b/>
+          <w:bCs/>
+        </w:rPr>
+        <w:t>Departure/Arrival angles</w:t>
+      </w:r>
+    </w:p>
+    <w:p>
+      <w:r>
+        <w:t>Four angles are calculated for each propagation path. Azimuth angle of departure (AoD), azimuth angle of arrival (AoA), elevation angle of departure (EoD), elevation angle of arrival (EoA). Delay spreads for each corresponding angle</w:t>
+      </w:r>
+      <w:r>
+        <w:t xml:space="preserve"> obtained by reading values from LSP map. Multipath component angles are generated by assigning random angles to already known path powers from previous step. Different approach than WINNER or 3GPP-3D where angles are mapped to already known powers. </w:t>
+      </w:r>
+    </w:p>
+    <w:p>
+      <w:r>
+        <w:t>Azimuth angles: LOS angle defined as “0,” and random list for NLOS generated from Gaussian normal with zero-mean and variance given by LSP map. Mapped on an interval between [-pi, pi]. Angular spreads updated until actual spreads converge (most processing done for NLOS).</w:t>
+      </w:r>
+    </w:p>
+    <w:p>
+      <w:r>
+        <w:t>Elevation angles: somewhat similarly generated</w:t>
+      </w:r>
+    </w:p>
+    <w:p/>
+    <w:p>
+      <w:pPr>
+        <w:rPr>
+          <w:b/>
+          <w:bCs/>
+        </w:rPr>
+      </w:pPr>
+      <w:r>
+        <w:rPr>
+          <w:b/>
+          <w:bCs/>
+        </w:rPr>
+        <w:t>Antennas and Polarization</w:t>
+      </w:r>
+    </w:p>
+    <w:p>
+      <w:r>
+        <w:t>Geometry-based stochastic channel models (GSCM) allow separations of propagation and antenna effects. Antennas do not radiate equally in all directions. Radiated power is a function of the angle/polarization. Quadriga handles this.</w:t>
+      </w:r>
+    </w:p>
+    <w:p/>
+    <w:p>
+      <w:pPr>
+        <w:rPr>
+          <w:b/>
+          <w:bCs/>
+        </w:rPr>
+      </w:pPr>
+      <w:r>
+        <w:rPr>
+          <w:b/>
+          <w:bCs/>
+        </w:rPr>
+        <w:t>Combining Sup-Paths into Paths</w:t>
+      </w:r>
+    </w:p>
+    <w:p>
+      <w:r>
+        <w:t xml:space="preserve">Due to random initial phases, a simple sum of subpaths will result in a random path power. This issue left open by WINNER and 3GPP-3D. “Solved” by QuaDRiGa by definig an average power around which the path power is allowed to fluctuate. </w:t>
+      </w:r>
+    </w:p>
+    <w:p>
+      <w:pPr>
+        <w:rPr>
+          <w:b/>
+          <w:bCs/>
+        </w:rPr>
+      </w:pPr>
+      <w:r>
+        <w:rPr>
+          <w:b/>
+          <w:bCs/>
+        </w:rPr>
+        <w:t>Path Gain, Shadow Fading, and K-Factor</w:t>
+      </w:r>
+    </w:p>
+    <w:p>
+      <w:r>
         <w:lastRenderedPageBreak/>
-        <w:t xml:space="preserve">WINNER and 3GPP-3D models scale delays with an empiric formula that corrects the delays/reduce effect of high K-Factor. Delay spread is always different from the value in the map with </w:t>
-      </w:r>
-      <w:proofErr w:type="spellStart"/>
-      <w:r>
-        <w:t>QuaDRiGa</w:t>
-      </w:r>
-      <w:proofErr w:type="spellEnd"/>
-      <w:r>
-        <w:t>. New method ensures that scattering clusters are distributed in a way that the delay spread calculated from multipath components is same as that in the map. Departure/arrival directions of multipath components discussed next, and those are combined with delays in order to calculate 3-D positions of scattering clusters.</w:t>
-      </w:r>
-    </w:p>
-    <w:p/>
-    <w:p>
-      <w:pPr>
-        <w:rPr>
-          <w:b/>
-          <w:bCs/>
-        </w:rPr>
-      </w:pPr>
-      <w:r>
-        <w:rPr>
-          <w:b/>
-          <w:bCs/>
-        </w:rPr>
-        <w:t>Departure/Arrival angles</w:t>
-      </w:r>
-    </w:p>
-    <w:p>
-      <w:r>
-        <w:t>Four angles are calculated for each propagation path. Azimuth angle of departure (</w:t>
-      </w:r>
-      <w:proofErr w:type="spellStart"/>
-      <w:r>
-        <w:t>AoD</w:t>
-      </w:r>
-      <w:proofErr w:type="spellEnd"/>
-      <w:r>
-        <w:t>), azimuth angle of arrival (</w:t>
-      </w:r>
-      <w:proofErr w:type="spellStart"/>
-      <w:r>
-        <w:t>AoA</w:t>
-      </w:r>
-      <w:proofErr w:type="spellEnd"/>
-      <w:r>
-        <w:t>), elevation angle of departure (</w:t>
-      </w:r>
-      <w:proofErr w:type="spellStart"/>
-      <w:r>
-        <w:t>EoD</w:t>
-      </w:r>
-      <w:proofErr w:type="spellEnd"/>
-      <w:r>
-        <w:t>), elevation angle of arrival (</w:t>
-      </w:r>
-      <w:proofErr w:type="spellStart"/>
-      <w:r>
-        <w:t>EoA</w:t>
-      </w:r>
-      <w:proofErr w:type="spellEnd"/>
-      <w:r>
-        <w:t>). Delay spreads for each corresponding angle</w:t>
-      </w:r>
-      <w:r>
-        <w:t xml:space="preserve"> obtained by reading values from LSP map. Multipath component angles are generated by assigning random angles to already known path powers from previous step. Different approach than WINNER or 3GPP-3D where angles are mapped to already known powers. </w:t>
-      </w:r>
-    </w:p>
-    <w:p>
-      <w:r>
-        <w:t>Azimuth angles: LOS angle defined as “0,” and random list for NLOS generated from Gaussian normal with zero-mean and variance given by LSP map. Mapped on an interval between [-pi, pi]. Angular spreads updated until actual spreads converge (most processing done for NLOS).</w:t>
-      </w:r>
-    </w:p>
-    <w:p>
-      <w:r>
-        <w:t>Elevation angles: somewhat similarly generated</w:t>
-      </w:r>
-    </w:p>
-    <w:p>
-      <w:r>
-        <w:t xml:space="preserve"> </w:t>
-      </w:r>
-    </w:p>
-    <w:p/>
-    <w:p>
-      <w:pPr>
-        <w:rPr>
-          <w:b/>
-          <w:bCs/>
-        </w:rPr>
-      </w:pPr>
-      <w:r>
-        <w:rPr>
-          <w:b/>
-          <w:bCs/>
-        </w:rPr>
-        <w:t>Antennas and Polarization</w:t>
-      </w:r>
-    </w:p>
-    <w:p>
-      <w:r>
-        <w:t>Geometry-based stochastic channel models (GSCM) allow separations of propagation and antenna effects. Antennas do not radiate equally in all directions. Radiated power is a function of the angle/polarization. Quadriga handles this.</w:t>
-      </w:r>
-    </w:p>
-    <w:p/>
-    <w:p>
-      <w:pPr>
-        <w:rPr>
-          <w:b/>
-          <w:bCs/>
-        </w:rPr>
-      </w:pPr>
-      <w:r>
-        <w:rPr>
-          <w:b/>
-          <w:bCs/>
-        </w:rPr>
-        <w:t>Combining Sup-Paths into Paths</w:t>
-      </w:r>
-    </w:p>
-    <w:p>
-      <w:r>
-        <w:t xml:space="preserve">Due to random initial phases, a simple sum of </w:t>
-      </w:r>
-      <w:proofErr w:type="spellStart"/>
-      <w:r>
-        <w:t>subpaths</w:t>
-      </w:r>
-      <w:proofErr w:type="spellEnd"/>
-      <w:r>
-        <w:t xml:space="preserve"> will result in a random path power. This issue left open by WINNER and 3GPP-3D. “Solved” by </w:t>
-      </w:r>
-      <w:proofErr w:type="spellStart"/>
-      <w:r>
-        <w:t>QuaDRiGa</w:t>
-      </w:r>
-      <w:proofErr w:type="spellEnd"/>
-      <w:r>
-        <w:t xml:space="preserve"> by </w:t>
-      </w:r>
-      <w:proofErr w:type="spellStart"/>
-      <w:r>
-        <w:t>definig</w:t>
-      </w:r>
-      <w:proofErr w:type="spellEnd"/>
-      <w:r>
-        <w:t xml:space="preserve"> an average power around which the path power </w:t>
-      </w:r>
-      <w:proofErr w:type="gramStart"/>
-      <w:r>
-        <w:t>is allowed to</w:t>
-      </w:r>
-      <w:proofErr w:type="gramEnd"/>
-      <w:r>
-        <w:t xml:space="preserve"> fluctuate. </w:t>
-      </w:r>
-    </w:p>
-    <w:p>
-      <w:pPr>
-        <w:rPr>
-          <w:b/>
-          <w:bCs/>
-        </w:rPr>
-      </w:pPr>
-      <w:r>
-        <w:rPr>
-          <w:b/>
-          <w:bCs/>
-        </w:rPr>
-        <w:t>Path Gain, Shadow Fading, and K-Factor</w:t>
-      </w:r>
-    </w:p>
-    <w:p>
-      <w:r>
-        <w:t xml:space="preserve">Last step of small-scale-fading model. Complex-valued </w:t>
-      </w:r>
-      <w:proofErr w:type="spellStart"/>
-      <w:r>
-        <w:t>amplituge</w:t>
-      </w:r>
-      <w:proofErr w:type="spellEnd"/>
-      <w:r>
-        <w:t xml:space="preserve"> </w:t>
+        <w:t xml:space="preserve">Last step of small-scale-fading model. Complex-valued amplituge </w:t>
       </w:r>
       <w:r>
         <w:rPr>
@@ -1102,15 +990,7 @@
         <w:t>g</w:t>
       </w:r>
       <w:r>
-        <w:t xml:space="preserve"> for each multipath </w:t>
-      </w:r>
-      <w:proofErr w:type="gramStart"/>
-      <w:r>
-        <w:t>components</w:t>
-      </w:r>
-      <w:proofErr w:type="gramEnd"/>
-      <w:r>
-        <w:t xml:space="preserve"> are described for all antenna pairs. </w:t>
+        <w:t xml:space="preserve"> for each multipath components are described for all antenna pairs. </w:t>
       </w:r>
     </w:p>
     <w:p>
@@ -1148,112 +1028,542 @@
           <w:bCs/>
           <w:u w:val="single"/>
         </w:rPr>
+        <w:t>Takeaways</w:t>
+      </w:r>
+    </w:p>
+    <w:p>
+      <w:r>
+        <w:t xml:space="preserve">QuaDRiGa extends the LSF and SSF parts of previous </w:t>
+      </w:r>
+      <w:r>
+        <w:t>models</w:t>
+      </w:r>
+      <w:r>
+        <w:t>. Especially in areas of spatial consistency with LSPs, LSF</w:t>
+      </w:r>
+      <w:r>
+        <w:t>,</w:t>
+      </w:r>
+      <w:r>
+        <w:t xml:space="preserve"> SSF consistency, </w:t>
+      </w:r>
+      <w:r>
+        <w:t>m</w:t>
+      </w:r>
+      <w:r>
+        <w:t>obility of terminals, and antenna polarization</w:t>
+      </w:r>
+    </w:p>
+    <w:p>
+      <w:r>
+        <w:t xml:space="preserve">Now, the output of the channel model can be directly compared to the output of a measurement campaign. It is possible to generate </w:t>
+      </w:r>
+      <w:r>
+        <w:rPr>
+          <w:b/>
+          <w:bCs/>
+        </w:rPr>
+        <w:t>channel coefficients</w:t>
+      </w:r>
+      <w:r>
+        <w:t xml:space="preserve"> with the same spatial and temporal resolution as </w:t>
+      </w:r>
+      <w:r>
+        <w:rPr>
+          <w:b/>
+          <w:bCs/>
+        </w:rPr>
+        <w:t>measured data</w:t>
+      </w:r>
+      <w:r>
+        <w:t>.</w:t>
+      </w:r>
+      <w:r>
+        <w:t xml:space="preserve"> -&gt; new and improved way to generate channel state information/channel coefficients than previously used models.</w:t>
+      </w:r>
+    </w:p>
+    <w:p>
+      <w:r>
+        <w:t>The qd_channel object that is outputted from QuaDRiGa model contain</w:t>
+      </w:r>
+      <w:r>
+        <w:t>s</w:t>
+      </w:r>
+      <w:r>
+        <w:t xml:space="preserve"> the channel coefficients.</w:t>
+      </w:r>
+    </w:p>
+    <w:p>
+      <w:r>
+        <w:t>Each coefficient is indexed by [number of receive element, number of transmit element, number of path, number of snapshot]</w:t>
+      </w:r>
+    </w:p>
+    <w:p>
+      <w:r>
+        <w:t>Receive element corresponds to an Rx/part of Rx antenna array, likewise for transmit element. Number of path corresponds to either the LOS or NLOS multipath. Snapshot corresponds to (…?) channel being merged from longer time/changing position/path of rx terminals.</w:t>
+      </w:r>
+    </w:p>
+    <w:p/>
+    <w:p>
+      <w:r>
+        <w:t>Example of how coefficients are generated:</w:t>
+      </w:r>
+    </w:p>
+    <w:p>
+      <w:pPr>
+        <w:jc w:val="center"/>
+      </w:pPr>
+      <w:r>
+        <w:rPr>
+          <w:noProof/>
+        </w:rPr>
+        <w:drawing>
+          <wp:inline distT="0" distB="0" distL="0" distR="0" wp14:anchorId="0AF0ED08" wp14:editId="6AE0814B">
+            <wp:extent cx="4973934" cy="738650"/>
+            <wp:effectExtent l="0" t="0" r="0" b="4445"/>
+            <wp:docPr id="1" name="Picture 1" descr="A close up of a logo&#10;&#10;Description automatically generated"/>
+            <wp:cNvGraphicFramePr>
+              <a:graphicFrameLocks xmlns:a="http://schemas.openxmlformats.org/drawingml/2006/main" noChangeAspect="1"/>
+            </wp:cNvGraphicFramePr>
+            <a:graphic xmlns:a="http://schemas.openxmlformats.org/drawingml/2006/main">
+              <a:graphicData uri="http://schemas.openxmlformats.org/drawingml/2006/picture">
+                <pic:pic xmlns:pic="http://schemas.openxmlformats.org/drawingml/2006/picture">
+                  <pic:nvPicPr>
+                    <pic:cNvPr id="1" name="coeff_ex01.PNG"/>
+                    <pic:cNvPicPr/>
+                  </pic:nvPicPr>
+                  <pic:blipFill>
+                    <a:blip r:embed="rId5">
+                      <a:extLst>
+                        <a:ext uri="{28A0092B-C50C-407E-A947-70E740481C1C}">
+                          <a14:useLocalDpi xmlns:a14="http://schemas.microsoft.com/office/drawing/2010/main" val="0"/>
+                        </a:ext>
+                      </a:extLst>
+                    </a:blip>
+                    <a:stretch>
+                      <a:fillRect/>
+                    </a:stretch>
+                  </pic:blipFill>
+                  <pic:spPr>
+                    <a:xfrm>
+                      <a:off x="0" y="0"/>
+                      <a:ext cx="5045549" cy="749285"/>
+                    </a:xfrm>
+                    <a:prstGeom prst="rect">
+                      <a:avLst/>
+                    </a:prstGeom>
+                  </pic:spPr>
+                </pic:pic>
+              </a:graphicData>
+            </a:graphic>
+          </wp:inline>
+        </w:drawing>
+      </w:r>
+    </w:p>
+    <w:p>
+      <w:r>
+        <w:t xml:space="preserve">s becomes the qd_simulation_parameter object which will store parameters such as sample density, samples per meter, center frequency, and some other parameters that are binary (on/off). </w:t>
+      </w:r>
+    </w:p>
+    <w:p>
+      <w:pPr>
+        <w:jc w:val="center"/>
+      </w:pPr>
+      <w:r>
+        <w:rPr>
+          <w:noProof/>
+        </w:rPr>
+        <w:drawing>
+          <wp:inline distT="0" distB="0" distL="0" distR="0" wp14:anchorId="4EAF7D9C" wp14:editId="341EBD21">
+            <wp:extent cx="4578626" cy="1096718"/>
+            <wp:effectExtent l="0" t="0" r="0" b="8255"/>
+            <wp:docPr id="2" name="Picture 2" descr="A screenshot of a cell phone&#10;&#10;Description automatically generated"/>
+            <wp:cNvGraphicFramePr>
+              <a:graphicFrameLocks xmlns:a="http://schemas.openxmlformats.org/drawingml/2006/main" noChangeAspect="1"/>
+            </wp:cNvGraphicFramePr>
+            <a:graphic xmlns:a="http://schemas.openxmlformats.org/drawingml/2006/main">
+              <a:graphicData uri="http://schemas.openxmlformats.org/drawingml/2006/picture">
+                <pic:pic xmlns:pic="http://schemas.openxmlformats.org/drawingml/2006/picture">
+                  <pic:nvPicPr>
+                    <pic:cNvPr id="2" name="coeff_ex02.PNG"/>
+                    <pic:cNvPicPr/>
+                  </pic:nvPicPr>
+                  <pic:blipFill>
+                    <a:blip r:embed="rId6">
+                      <a:extLst>
+                        <a:ext uri="{28A0092B-C50C-407E-A947-70E740481C1C}">
+                          <a14:useLocalDpi xmlns:a14="http://schemas.microsoft.com/office/drawing/2010/main" val="0"/>
+                        </a:ext>
+                      </a:extLst>
+                    </a:blip>
+                    <a:stretch>
+                      <a:fillRect/>
+                    </a:stretch>
+                  </pic:blipFill>
+                  <pic:spPr>
+                    <a:xfrm>
+                      <a:off x="0" y="0"/>
+                      <a:ext cx="4605029" cy="1103042"/>
+                    </a:xfrm>
+                    <a:prstGeom prst="rect">
+                      <a:avLst/>
+                    </a:prstGeom>
+                  </pic:spPr>
+                </pic:pic>
+              </a:graphicData>
+            </a:graphic>
+          </wp:inline>
+        </w:drawing>
+      </w:r>
+    </w:p>
+    <w:p>
+      <w:r>
+        <w:t>a and a2 become qd_arrayant objects where the user can manipulate the antenna parameters at the receiver/transmitter. Using the visualize function allows one to see a plot showing the element configurations.</w:t>
+      </w:r>
+    </w:p>
+    <w:p>
+      <w:r>
+        <w:rPr>
+          <w:noProof/>
+        </w:rPr>
         <w:lastRenderedPageBreak/>
-        <w:t>Takeaways</w:t>
-      </w:r>
-    </w:p>
-    <w:p>
-      <w:proofErr w:type="spellStart"/>
-      <w:r>
-        <w:t>QuaDRiGa</w:t>
-      </w:r>
-      <w:proofErr w:type="spellEnd"/>
-      <w:r>
-        <w:t xml:space="preserve"> extends the LSF and SSF parts of previous </w:t>
-      </w:r>
-      <w:proofErr w:type="spellStart"/>
-      <w:r>
-        <w:t>modles</w:t>
-      </w:r>
-      <w:proofErr w:type="spellEnd"/>
-      <w:r>
-        <w:t>. Especially in areas of spatial consistency with LSPs, LSF and SSF consistency, Mobility of terminals, and antenna polarization</w:t>
-      </w:r>
-    </w:p>
-    <w:p>
-      <w:r>
-        <w:t xml:space="preserve">Now, the output of the channel model can be directly compared to the output of a measurement campaign. It is possible to generate </w:t>
-      </w:r>
-      <w:r>
-        <w:rPr>
-          <w:b/>
-          <w:bCs/>
-        </w:rPr>
-        <w:t>channel coefficients</w:t>
-      </w:r>
-      <w:r>
-        <w:t xml:space="preserve"> with the same spatial and temporal resolution as </w:t>
-      </w:r>
-      <w:r>
-        <w:rPr>
-          <w:b/>
-          <w:bCs/>
-        </w:rPr>
-        <w:t>measured data</w:t>
-      </w:r>
-      <w:r>
-        <w:t>.</w:t>
-      </w:r>
-    </w:p>
-    <w:p>
-      <w:r>
-        <w:t xml:space="preserve">The </w:t>
-      </w:r>
-      <w:proofErr w:type="spellStart"/>
-      <w:r>
-        <w:t>qd_channel</w:t>
-      </w:r>
-      <w:proofErr w:type="spellEnd"/>
-      <w:r>
-        <w:t xml:space="preserve"> object that is outputted from </w:t>
-      </w:r>
-      <w:proofErr w:type="spellStart"/>
-      <w:r>
-        <w:t>QuaDRiGa</w:t>
-      </w:r>
-      <w:proofErr w:type="spellEnd"/>
-      <w:r>
-        <w:t xml:space="preserve"> model contain the channel coefficients.</w:t>
-      </w:r>
-    </w:p>
-    <w:p>
-      <w:r>
-        <w:t xml:space="preserve">Each coefficient is indexed by [number of receive element, number of transmit element, number of </w:t>
-      </w:r>
-      <w:proofErr w:type="gramStart"/>
-      <w:r>
-        <w:t>path</w:t>
-      </w:r>
-      <w:proofErr w:type="gramEnd"/>
-      <w:r>
-        <w:t>, number of snapshot]</w:t>
-      </w:r>
-    </w:p>
-    <w:p>
-      <w:r>
-        <w:t xml:space="preserve">Receive element corresponds to an Rx/part of Rx antenna array, likewise for transmit element. Number of </w:t>
-      </w:r>
-      <w:proofErr w:type="gramStart"/>
-      <w:r>
-        <w:t>path</w:t>
-      </w:r>
-      <w:proofErr w:type="gramEnd"/>
-      <w:r>
-        <w:t xml:space="preserve"> corresponds to either the LOS or NLOS multipath. Snapshot corresponds to (…?) channel being merged from longer time/changing position/path of </w:t>
-      </w:r>
-      <w:proofErr w:type="spellStart"/>
-      <w:r>
-        <w:t>rx</w:t>
-      </w:r>
-      <w:proofErr w:type="spellEnd"/>
-      <w:r>
-        <w:t xml:space="preserve"> terminals.</w:t>
+        <w:drawing>
+          <wp:inline distT="0" distB="0" distL="0" distR="0" wp14:anchorId="06082181" wp14:editId="69BDBEFE">
+            <wp:extent cx="5943600" cy="2862580"/>
+            <wp:effectExtent l="0" t="0" r="0" b="0"/>
+            <wp:docPr id="3" name="Picture 3" descr="A close up of a map&#10;&#10;Description automatically generated"/>
+            <wp:cNvGraphicFramePr>
+              <a:graphicFrameLocks xmlns:a="http://schemas.openxmlformats.org/drawingml/2006/main" noChangeAspect="1"/>
+            </wp:cNvGraphicFramePr>
+            <a:graphic xmlns:a="http://schemas.openxmlformats.org/drawingml/2006/main">
+              <a:graphicData uri="http://schemas.openxmlformats.org/drawingml/2006/picture">
+                <pic:pic xmlns:pic="http://schemas.openxmlformats.org/drawingml/2006/picture">
+                  <pic:nvPicPr>
+                    <pic:cNvPr id="3" name="coeff_ex03.PNG"/>
+                    <pic:cNvPicPr/>
+                  </pic:nvPicPr>
+                  <pic:blipFill>
+                    <a:blip r:embed="rId7" cstate="print">
+                      <a:extLst>
+                        <a:ext uri="{28A0092B-C50C-407E-A947-70E740481C1C}">
+                          <a14:useLocalDpi xmlns:a14="http://schemas.microsoft.com/office/drawing/2010/main" val="0"/>
+                        </a:ext>
+                      </a:extLst>
+                    </a:blip>
+                    <a:stretch>
+                      <a:fillRect/>
+                    </a:stretch>
+                  </pic:blipFill>
+                  <pic:spPr>
+                    <a:xfrm>
+                      <a:off x="0" y="0"/>
+                      <a:ext cx="5943600" cy="2862580"/>
+                    </a:xfrm>
+                    <a:prstGeom prst="rect">
+                      <a:avLst/>
+                    </a:prstGeom>
+                  </pic:spPr>
+                </pic:pic>
+              </a:graphicData>
+            </a:graphic>
+          </wp:inline>
+        </w:drawing>
+      </w:r>
+    </w:p>
+    <w:p>
+      <w:r>
+        <w:rPr>
+          <w:noProof/>
+        </w:rPr>
+        <w:drawing>
+          <wp:inline distT="0" distB="0" distL="0" distR="0" wp14:anchorId="22268FC8" wp14:editId="082D7F7F">
+            <wp:extent cx="5943600" cy="1334770"/>
+            <wp:effectExtent l="0" t="0" r="0" b="0"/>
+            <wp:docPr id="4" name="Picture 4" descr="A screenshot of a cell phone&#10;&#10;Description automatically generated"/>
+            <wp:cNvGraphicFramePr>
+              <a:graphicFrameLocks xmlns:a="http://schemas.openxmlformats.org/drawingml/2006/main" noChangeAspect="1"/>
+            </wp:cNvGraphicFramePr>
+            <a:graphic xmlns:a="http://schemas.openxmlformats.org/drawingml/2006/main">
+              <a:graphicData uri="http://schemas.openxmlformats.org/drawingml/2006/picture">
+                <pic:pic xmlns:pic="http://schemas.openxmlformats.org/drawingml/2006/picture">
+                  <pic:nvPicPr>
+                    <pic:cNvPr id="4" name="coeff_ex04.PNG"/>
+                    <pic:cNvPicPr/>
+                  </pic:nvPicPr>
+                  <pic:blipFill>
+                    <a:blip r:embed="rId8">
+                      <a:extLst>
+                        <a:ext uri="{28A0092B-C50C-407E-A947-70E740481C1C}">
+                          <a14:useLocalDpi xmlns:a14="http://schemas.microsoft.com/office/drawing/2010/main" val="0"/>
+                        </a:ext>
+                      </a:extLst>
+                    </a:blip>
+                    <a:stretch>
+                      <a:fillRect/>
+                    </a:stretch>
+                  </pic:blipFill>
+                  <pic:spPr>
+                    <a:xfrm>
+                      <a:off x="0" y="0"/>
+                      <a:ext cx="5943600" cy="1334770"/>
+                    </a:xfrm>
+                    <a:prstGeom prst="rect">
+                      <a:avLst/>
+                    </a:prstGeom>
+                  </pic:spPr>
+                </pic:pic>
+              </a:graphicData>
+            </a:graphic>
+          </wp:inline>
+        </w:drawing>
+      </w:r>
+    </w:p>
+    <w:p>
+      <w:r>
+        <w:t>l = qd_layout(s) initializes a new layout (more user input into how the tx/rx’s are dispersed). l.track initializes how the MT’s will move (this example has them staying still). Scenarios are available to QuaDriGa for channels with different properties (inside, outside, some are pulled directly from measurements made from shared projects-Berlin).</w:t>
+      </w:r>
+    </w:p>
+    <w:p>
+      <w:pPr>
+        <w:jc w:val="center"/>
+      </w:pPr>
+      <w:r>
+        <w:rPr>
+          <w:noProof/>
+        </w:rPr>
+        <w:drawing>
+          <wp:inline distT="0" distB="0" distL="0" distR="0" wp14:anchorId="6C50D0E3" wp14:editId="7FC494A2">
+            <wp:extent cx="3293165" cy="2305216"/>
+            <wp:effectExtent l="0" t="0" r="2540" b="0"/>
+            <wp:docPr id="5" name="Picture 5"/>
+            <wp:cNvGraphicFramePr>
+              <a:graphicFrameLocks xmlns:a="http://schemas.openxmlformats.org/drawingml/2006/main" noChangeAspect="1"/>
+            </wp:cNvGraphicFramePr>
+            <a:graphic xmlns:a="http://schemas.openxmlformats.org/drawingml/2006/main">
+              <a:graphicData uri="http://schemas.openxmlformats.org/drawingml/2006/picture">
+                <pic:pic xmlns:pic="http://schemas.openxmlformats.org/drawingml/2006/picture">
+                  <pic:nvPicPr>
+                    <pic:cNvPr id="5" name="coeff_ex05.PNG"/>
+                    <pic:cNvPicPr/>
+                  </pic:nvPicPr>
+                  <pic:blipFill>
+                    <a:blip r:embed="rId9" cstate="print">
+                      <a:extLst>
+                        <a:ext uri="{28A0092B-C50C-407E-A947-70E740481C1C}">
+                          <a14:useLocalDpi xmlns:a14="http://schemas.microsoft.com/office/drawing/2010/main" val="0"/>
+                        </a:ext>
+                      </a:extLst>
+                    </a:blip>
+                    <a:stretch>
+                      <a:fillRect/>
+                    </a:stretch>
+                  </pic:blipFill>
+                  <pic:spPr>
+                    <a:xfrm>
+                      <a:off x="0" y="0"/>
+                      <a:ext cx="3303856" cy="2312699"/>
+                    </a:xfrm>
+                    <a:prstGeom prst="rect">
+                      <a:avLst/>
+                    </a:prstGeom>
+                  </pic:spPr>
+                </pic:pic>
+              </a:graphicData>
+            </a:graphic>
+          </wp:inline>
+        </w:drawing>
+      </w:r>
+    </w:p>
+    <w:p>
+      <w:r>
+        <w:t>Above image shows the grid of receivers equally spaced away from a centralized antenna to extract channel information</w:t>
+      </w:r>
+    </w:p>
+    <w:p>
+      <w:r>
+        <w:rPr>
+          <w:noProof/>
+        </w:rPr>
+        <w:lastRenderedPageBreak/>
+        <w:drawing>
+          <wp:inline distT="0" distB="0" distL="0" distR="0" wp14:anchorId="214D1632" wp14:editId="4C136C69">
+            <wp:extent cx="5943600" cy="1886585"/>
+            <wp:effectExtent l="0" t="0" r="0" b="0"/>
+            <wp:docPr id="6" name="Picture 6" descr="A screenshot of a social media post&#10;&#10;Description automatically generated"/>
+            <wp:cNvGraphicFramePr>
+              <a:graphicFrameLocks xmlns:a="http://schemas.openxmlformats.org/drawingml/2006/main" noChangeAspect="1"/>
+            </wp:cNvGraphicFramePr>
+            <a:graphic xmlns:a="http://schemas.openxmlformats.org/drawingml/2006/main">
+              <a:graphicData uri="http://schemas.openxmlformats.org/drawingml/2006/picture">
+                <pic:pic xmlns:pic="http://schemas.openxmlformats.org/drawingml/2006/picture">
+                  <pic:nvPicPr>
+                    <pic:cNvPr id="6" name="coeff_ex06.PNG"/>
+                    <pic:cNvPicPr/>
+                  </pic:nvPicPr>
+                  <pic:blipFill>
+                    <a:blip r:embed="rId10">
+                      <a:extLst>
+                        <a:ext uri="{28A0092B-C50C-407E-A947-70E740481C1C}">
+                          <a14:useLocalDpi xmlns:a14="http://schemas.microsoft.com/office/drawing/2010/main" val="0"/>
+                        </a:ext>
+                      </a:extLst>
+                    </a:blip>
+                    <a:stretch>
+                      <a:fillRect/>
+                    </a:stretch>
+                  </pic:blipFill>
+                  <pic:spPr>
+                    <a:xfrm>
+                      <a:off x="0" y="0"/>
+                      <a:ext cx="5943600" cy="1886585"/>
+                    </a:xfrm>
+                    <a:prstGeom prst="rect">
+                      <a:avLst/>
+                    </a:prstGeom>
+                  </pic:spPr>
+                </pic:pic>
+              </a:graphicData>
+            </a:graphic>
+          </wp:inline>
+        </w:drawing>
+      </w:r>
+    </w:p>
+    <w:p>
+      <w:r>
+        <w:t xml:space="preserve">p becomes a </w:t>
+      </w:r>
+      <w:r>
+        <w:t>qd_builder object which implements the previously mentioned steps for LSF generation etc. Have to manually generate ssf parameters using the qd_builder once it finishes its initial LSF generation. Once that’s done, channel state information can be extracted.</w:t>
+      </w:r>
+    </w:p>
+    <w:p>
+      <w:r>
+        <w:rPr>
+          <w:noProof/>
+        </w:rPr>
+        <w:drawing>
+          <wp:inline distT="0" distB="0" distL="0" distR="0" wp14:anchorId="55FD81DA" wp14:editId="2B0DC1E7">
+            <wp:extent cx="1747329" cy="2087459"/>
+            <wp:effectExtent l="0" t="0" r="5715" b="8255"/>
+            <wp:docPr id="7" name="Picture 7" descr="A screenshot of a cell phone&#10;&#10;Description automatically generated"/>
+            <wp:cNvGraphicFramePr>
+              <a:graphicFrameLocks xmlns:a="http://schemas.openxmlformats.org/drawingml/2006/main" noChangeAspect="1"/>
+            </wp:cNvGraphicFramePr>
+            <a:graphic xmlns:a="http://schemas.openxmlformats.org/drawingml/2006/main">
+              <a:graphicData uri="http://schemas.openxmlformats.org/drawingml/2006/picture">
+                <pic:pic xmlns:pic="http://schemas.openxmlformats.org/drawingml/2006/picture">
+                  <pic:nvPicPr>
+                    <pic:cNvPr id="7" name="coeff_ex07.PNG"/>
+                    <pic:cNvPicPr/>
+                  </pic:nvPicPr>
+                  <pic:blipFill>
+                    <a:blip r:embed="rId11">
+                      <a:extLst>
+                        <a:ext uri="{28A0092B-C50C-407E-A947-70E740481C1C}">
+                          <a14:useLocalDpi xmlns:a14="http://schemas.microsoft.com/office/drawing/2010/main" val="0"/>
+                        </a:ext>
+                      </a:extLst>
+                    </a:blip>
+                    <a:stretch>
+                      <a:fillRect/>
+                    </a:stretch>
+                  </pic:blipFill>
+                  <pic:spPr>
+                    <a:xfrm>
+                      <a:off x="0" y="0"/>
+                      <a:ext cx="1784378" cy="2131720"/>
+                    </a:xfrm>
+                    <a:prstGeom prst="rect">
+                      <a:avLst/>
+                    </a:prstGeom>
+                  </pic:spPr>
+                </pic:pic>
+              </a:graphicData>
+            </a:graphic>
+          </wp:inline>
+        </w:drawing>
+      </w:r>
+      <w:r>
+        <w:rPr>
+          <w:noProof/>
+        </w:rPr>
+        <w:drawing>
+          <wp:inline distT="0" distB="0" distL="0" distR="0" wp14:anchorId="3DD63226" wp14:editId="00724190">
+            <wp:extent cx="4053758" cy="2087079"/>
+            <wp:effectExtent l="0" t="0" r="4445" b="8890"/>
+            <wp:docPr id="8" name="Picture 8" descr="A screenshot of a social media post&#10;&#10;Description automatically generated"/>
+            <wp:cNvGraphicFramePr>
+              <a:graphicFrameLocks xmlns:a="http://schemas.openxmlformats.org/drawingml/2006/main" noChangeAspect="1"/>
+            </wp:cNvGraphicFramePr>
+            <a:graphic xmlns:a="http://schemas.openxmlformats.org/drawingml/2006/main">
+              <a:graphicData uri="http://schemas.openxmlformats.org/drawingml/2006/picture">
+                <pic:pic xmlns:pic="http://schemas.openxmlformats.org/drawingml/2006/picture">
+                  <pic:nvPicPr>
+                    <pic:cNvPr id="8" name="coeff_ex08.PNG"/>
+                    <pic:cNvPicPr/>
+                  </pic:nvPicPr>
+                  <pic:blipFill>
+                    <a:blip r:embed="rId12">
+                      <a:extLst>
+                        <a:ext uri="{28A0092B-C50C-407E-A947-70E740481C1C}">
+                          <a14:useLocalDpi xmlns:a14="http://schemas.microsoft.com/office/drawing/2010/main" val="0"/>
+                        </a:ext>
+                      </a:extLst>
+                    </a:blip>
+                    <a:stretch>
+                      <a:fillRect/>
+                    </a:stretch>
+                  </pic:blipFill>
+                  <pic:spPr>
+                    <a:xfrm>
+                      <a:off x="0" y="0"/>
+                      <a:ext cx="4098290" cy="2110006"/>
+                    </a:xfrm>
+                    <a:prstGeom prst="rect">
+                      <a:avLst/>
+                    </a:prstGeom>
+                  </pic:spPr>
+                </pic:pic>
+              </a:graphicData>
+            </a:graphic>
+          </wp:inline>
+        </w:drawing>
+      </w:r>
+    </w:p>
+    <w:p>
+      <w:r>
+        <w:t>The line of sight coefficients can be seen above. The data ranges from (:,:,1,1) to (:,:,1,180) since the grid I made has 180 receivers (5x5x6). The delay vector corresponds to each channel coefficient, but they all have a value of 0 with the current implementation. I do not think this is correct, but it may be due to using a LOS only scenario and delays are meant to be used for multipath/NLOS delays from the LOS propagation time.</w:t>
+      </w:r>
+    </w:p>
+    <w:p/>
+    <w:p>
+      <w:r>
+        <w:t>Code used can be found under this Github repository:</w:t>
+      </w:r>
+    </w:p>
+    <w:p>
+      <w:r>
+        <w:t xml:space="preserve"> </w:t>
+      </w:r>
+    </w:p>
+    <w:p>
+      <w:r>
+        <w:t xml:space="preserve">This code was modified from one of the QuaDRiGa tutorials, and there are still a few functions I don’t understand (or understand why they are breaking), but I believe what I know so far should be able to </w:t>
+      </w:r>
+      <w:r>
+        <w:t>extract channel coefficients from the QuaDRiGa model (which are hopefully more accurate) in your simulation files.</w:t>
+      </w:r>
+    </w:p>
+    <w:p>
+      <w:r>
+        <w:t>Questions? Comments? Areas to explore/develop? How do you suggest I move forward?</w:t>
       </w:r>
       <w:bookmarkStart w:id="0" w:name="_GoBack"/>
       <w:bookmarkEnd w:id="0"/>
-    </w:p>
-    <w:p/>
-    <w:p/>
+      <w:r>
+        <w:t xml:space="preserve"> </w:t>
+      </w:r>
+    </w:p>
     <w:sectPr>
       <w:pgSz w:w="12240" w:h="15840"/>
       <w:pgMar w:top="1440" w:right="1440" w:bottom="1440" w:left="1440" w:header="720" w:footer="720" w:gutter="0"/>
@@ -1287,7 +1597,7 @@
         <v:path o:extrusionok="f" gradientshapeok="t" o:connecttype="rect"/>
         <o:lock v:ext="edit" aspectratio="t"/>
       </v:shapetype>
-      <v:shape id="_x0000_i1040" type="#_x0000_t75" style="width:12pt;height:12pt;visibility:visible;mso-wrap-style:square" o:bullet="t">
+      <v:shape id="_x0000_i1039" type="#_x0000_t75" style="width:12pt;height:12pt;visibility:visible;mso-wrap-style:square" o:bullet="t">
         <v:imagedata r:id="rId1" o:title=""/>
       </v:shape>
     </w:pict>
@@ -1930,6 +2240,7 @@
   <w:style w:type="character" w:default="1" w:styleId="DefaultParagraphFont">
     <w:name w:val="Default Paragraph Font"/>
     <w:uiPriority w:val="1"/>
+    <w:semiHidden/>
     <w:unhideWhenUsed/>
   </w:style>
   <w:style w:type="table" w:default="1" w:styleId="TableNormal">

</xml_diff>